<commit_message>
paper to Modelica Conference 2015 - first draft
</commit_message>
<xml_diff>
--- a/Chemical/Resources/Documentation/User's Guide - Figures.docx
+++ b/Chemical/Resources/Documentation/User's Guide - Figures.docx
@@ -6,7 +6,6 @@
       <w:r>
         <w:rPr>
           <w:noProof/>
-          <w:lang w:val="cs-CZ" w:eastAsia="cs-CZ"/>
         </w:rPr>
         <mc:AlternateContent>
           <mc:Choice Requires="wps">
@@ -218,7 +217,6 @@
       <w:r>
         <w:rPr>
           <w:noProof/>
-          <w:lang w:val="cs-CZ" w:eastAsia="cs-CZ"/>
         </w:rPr>
         <w:drawing>
           <wp:anchor distT="0" distB="0" distL="114300" distR="114300" simplePos="0" relativeHeight="251659264" behindDoc="1" locked="0" layoutInCell="1" allowOverlap="1" wp14:anchorId="4EBA71EF" wp14:editId="61B1BC3B">
@@ -292,7 +290,6 @@
       <w:r>
         <w:rPr>
           <w:noProof/>
-          <w:lang w:val="cs-CZ" w:eastAsia="cs-CZ"/>
         </w:rPr>
         <w:lastRenderedPageBreak/>
         <mc:AlternateContent>
@@ -553,7 +550,6 @@
       <w:r>
         <w:rPr>
           <w:noProof/>
-          <w:lang w:val="cs-CZ" w:eastAsia="cs-CZ"/>
         </w:rPr>
         <w:drawing>
           <wp:anchor distT="0" distB="0" distL="114300" distR="114300" simplePos="0" relativeHeight="251663360" behindDoc="0" locked="0" layoutInCell="1" allowOverlap="1" wp14:anchorId="3E7FA8D1" wp14:editId="427C3B2F">
@@ -614,14 +610,11 @@
       <w:r>
         <w:br w:type="page"/>
       </w:r>
-      <w:bookmarkStart w:id="0" w:name="_GoBack"/>
-      <w:bookmarkEnd w:id="0"/>
     </w:p>
     <w:p>
       <w:r>
         <w:rPr>
           <w:noProof/>
-          <w:lang w:val="cs-CZ" w:eastAsia="cs-CZ"/>
         </w:rPr>
         <w:lastRenderedPageBreak/>
         <mc:AlternateContent>
@@ -798,7 +791,6 @@
       <w:r>
         <w:rPr>
           <w:noProof/>
-          <w:lang w:val="cs-CZ" w:eastAsia="cs-CZ"/>
         </w:rPr>
         <w:drawing>
           <wp:inline distT="0" distB="0" distL="0" distR="0" wp14:anchorId="59598259" wp14:editId="59EA6CF1">
@@ -853,7 +845,6 @@
       <w:r>
         <w:rPr>
           <w:noProof/>
-          <w:lang w:val="cs-CZ" w:eastAsia="cs-CZ"/>
         </w:rPr>
         <w:lastRenderedPageBreak/>
         <mc:AlternateContent>
@@ -933,7 +924,7 @@
                               <w:rPr>
                                 <w:noProof/>
                               </w:rPr>
-                              <w:t>3</w:t>
+                              <w:t>4</w:t>
                             </w:r>
                             <w:r>
                               <w:rPr>
@@ -1013,7 +1004,7 @@
                         <w:rPr>
                           <w:noProof/>
                         </w:rPr>
-                        <w:t>3</w:t>
+                        <w:t>4</w:t>
                       </w:r>
                       <w:r>
                         <w:rPr>
@@ -1058,7 +1049,6 @@
       <w:r>
         <w:rPr>
           <w:noProof/>
-          <w:lang w:val="cs-CZ" w:eastAsia="cs-CZ"/>
         </w:rPr>
         <w:drawing>
           <wp:anchor distT="0" distB="0" distL="114300" distR="114300" simplePos="0" relativeHeight="251665408" behindDoc="0" locked="0" layoutInCell="1" allowOverlap="1" wp14:anchorId="4F330D5D" wp14:editId="749475E2">
@@ -1121,7 +1111,6 @@
       <w:r>
         <w:rPr>
           <w:noProof/>
-          <w:lang w:val="cs-CZ" w:eastAsia="cs-CZ"/>
         </w:rPr>
         <w:lastRenderedPageBreak/>
         <mc:AlternateContent>
@@ -1298,7 +1287,6 @@
       <w:r>
         <w:rPr>
           <w:noProof/>
-          <w:lang w:val="cs-CZ" w:eastAsia="cs-CZ"/>
         </w:rPr>
         <w:drawing>
           <wp:anchor distT="0" distB="0" distL="114300" distR="114300" simplePos="0" relativeHeight="251677696" behindDoc="0" locked="0" layoutInCell="1" allowOverlap="1" wp14:anchorId="12E7B566" wp14:editId="5E26C014">
@@ -1359,6 +1347,8 @@
       <w:r>
         <w:br w:type="page"/>
       </w:r>
+      <w:bookmarkStart w:id="0" w:name="_GoBack"/>
+      <w:bookmarkEnd w:id="0"/>
     </w:p>
     <w:p>
       <w:pPr>
@@ -1367,7 +1357,6 @@
       <w:r>
         <w:rPr>
           <w:noProof/>
-          <w:lang w:val="cs-CZ" w:eastAsia="cs-CZ"/>
         </w:rPr>
         <w:lastRenderedPageBreak/>
         <w:drawing>
@@ -1434,7 +1423,6 @@
       <w:r>
         <w:rPr>
           <w:noProof/>
-          <w:lang w:val="cs-CZ" w:eastAsia="cs-CZ"/>
         </w:rPr>
         <mc:AlternateContent>
           <mc:Choice Requires="wps">
@@ -1513,7 +1501,7 @@
                               <w:rPr>
                                 <w:noProof/>
                               </w:rPr>
-                              <w:t>5</w:t>
+                              <w:t>6</w:t>
                             </w:r>
                             <w:r>
                               <w:rPr>
@@ -1579,7 +1567,7 @@
                         <w:rPr>
                           <w:noProof/>
                         </w:rPr>
-                        <w:t>5</w:t>
+                        <w:t>6</w:t>
                       </w:r>
                       <w:r>
                         <w:rPr>
@@ -1633,7 +1621,6 @@
       <w:r>
         <w:rPr>
           <w:noProof/>
-          <w:lang w:val="cs-CZ" w:eastAsia="cs-CZ"/>
         </w:rPr>
         <w:lastRenderedPageBreak/>
         <mc:AlternateContent>
@@ -1729,7 +1716,7 @@
                                 <w:rStyle w:val="FigureCaptionChar"/>
                                 <w:b w:val="0"/>
                               </w:rPr>
-                              <w:t>Hydrogen burning engine with the spring above the piston and the cooling to constant temperature environment.</w:t>
+                              <w:t>Chloride shift with carbon dioxide hydration.</w:t>
                             </w:r>
                           </w:p>
                           <w:p/>
@@ -1795,7 +1782,7 @@
                           <w:rStyle w:val="FigureCaptionChar"/>
                           <w:b w:val="0"/>
                         </w:rPr>
-                        <w:t>Hydrogen burning engine with the spring above the piston and the cooling to constant temperature environment.</w:t>
+                        <w:t>Chloride shift with carbon dioxide hydration.</w:t>
                       </w:r>
                     </w:p>
                     <w:p/>
@@ -1810,7 +1797,6 @@
       <w:r>
         <w:rPr>
           <w:noProof/>
-          <w:lang w:val="cs-CZ" w:eastAsia="cs-CZ"/>
         </w:rPr>
         <w:drawing>
           <wp:anchor distT="0" distB="0" distL="114300" distR="114300" simplePos="0" relativeHeight="251681792" behindDoc="0" locked="0" layoutInCell="1" allowOverlap="1" wp14:anchorId="054F3390" wp14:editId="4A79DCF3">

</xml_diff>